<commit_message>
All component unit tests are now passing
</commit_message>
<xml_diff>
--- a/planning.docx
+++ b/planning.docx
@@ -501,7 +501,23 @@
           <w:sz w:val="24"/>
           <w:szCs w:val="24"/>
         </w:rPr>
-        <w:t xml:space="preserve">I will generated some sort of encrypted key and use it for logging in </w:t>
+        <w:t xml:space="preserve">I will </w:t>
+      </w:r>
+      <w:proofErr w:type="gramStart"/>
+      <w:r>
+        <w:rPr>
+          <w:sz w:val="24"/>
+          <w:szCs w:val="24"/>
+        </w:rPr>
+        <w:t>generated</w:t>
+      </w:r>
+      <w:proofErr w:type="gramEnd"/>
+      <w:r>
+        <w:rPr>
+          <w:sz w:val="24"/>
+          <w:szCs w:val="24"/>
+        </w:rPr>
+        <w:t xml:space="preserve"> some sort of encrypted key and use it for logging in </w:t>
       </w:r>
     </w:p>
     <w:p>
@@ -864,8 +880,17 @@
           <w:sz w:val="28"/>
           <w:szCs w:val="28"/>
         </w:rPr>
-        <w:t xml:space="preserve"> – An input field which dispatches a login action to the api</w:t>
-      </w:r>
+        <w:t xml:space="preserve"> – An input field which dispatches a login action to the </w:t>
+      </w:r>
+      <w:proofErr w:type="spellStart"/>
+      <w:r>
+        <w:rPr>
+          <w:sz w:val="28"/>
+          <w:szCs w:val="28"/>
+        </w:rPr>
+        <w:t>api</w:t>
+      </w:r>
+      <w:proofErr w:type="spellEnd"/>
     </w:p>
     <w:p>
       <w:pPr>
@@ -881,131 +906,139 @@
         </w:rPr>
         <w:t xml:space="preserve">-props </w:t>
       </w:r>
-      <w:r>
-        <w:rPr>
-          <w:sz w:val="28"/>
-          <w:szCs w:val="28"/>
-        </w:rPr>
-        <w:t>keypresshandler</w:t>
-      </w:r>
+      <w:proofErr w:type="spellStart"/>
+      <w:r>
+        <w:rPr>
+          <w:sz w:val="28"/>
+          <w:szCs w:val="28"/>
+        </w:rPr>
+        <w:t>enterKeyHandler</w:t>
+      </w:r>
+      <w:proofErr w:type="spellEnd"/>
+      <w:r>
+        <w:rPr>
+          <w:sz w:val="28"/>
+          <w:szCs w:val="28"/>
+        </w:rPr>
+        <w:t xml:space="preserve"> :</w:t>
+      </w:r>
+      <w:r>
+        <w:rPr>
+          <w:sz w:val="28"/>
+          <w:szCs w:val="28"/>
+        </w:rPr>
+        <w:t xml:space="preserve"> a function</w:t>
+      </w:r>
+    </w:p>
+    <w:p>
+      <w:pPr>
+        <w:rPr>
+          <w:sz w:val="28"/>
+          <w:szCs w:val="28"/>
+        </w:rPr>
+      </w:pPr>
+      <w:r>
+        <w:rPr>
+          <w:b/>
+          <w:bCs/>
+          <w:sz w:val="28"/>
+          <w:szCs w:val="28"/>
+        </w:rPr>
+        <w:t>Image Decoration</w:t>
+      </w:r>
+      <w:r>
+        <w:rPr>
+          <w:sz w:val="28"/>
+          <w:szCs w:val="28"/>
+        </w:rPr>
+        <w:t xml:space="preserve"> – An image and nothing else</w:t>
+      </w:r>
+    </w:p>
+    <w:p>
+      <w:pPr>
+        <w:rPr>
+          <w:sz w:val="28"/>
+          <w:szCs w:val="28"/>
+        </w:rPr>
+      </w:pPr>
+      <w:r>
+        <w:rPr>
+          <w:b/>
+          <w:bCs/>
+          <w:color w:val="00B0F0"/>
+          <w:sz w:val="28"/>
+          <w:szCs w:val="28"/>
+        </w:rPr>
+        <w:t xml:space="preserve">Authentication screen </w:t>
+      </w:r>
+      <w:r>
+        <w:rPr>
+          <w:b/>
+          <w:bCs/>
+          <w:sz w:val="28"/>
+          <w:szCs w:val="28"/>
+        </w:rPr>
+        <w:t xml:space="preserve">– </w:t>
+      </w:r>
+      <w:r>
+        <w:rPr>
+          <w:sz w:val="28"/>
+          <w:szCs w:val="28"/>
+        </w:rPr>
+        <w:t>A container for all the above</w:t>
+      </w:r>
+    </w:p>
+    <w:p>
+      <w:pPr>
+        <w:rPr>
+          <w:b/>
+          <w:bCs/>
+          <w:sz w:val="32"/>
+          <w:szCs w:val="32"/>
+        </w:rPr>
+      </w:pPr>
+      <w:r>
+        <w:rPr>
+          <w:b/>
+          <w:bCs/>
+          <w:sz w:val="32"/>
+          <w:szCs w:val="32"/>
+        </w:rPr>
+        <w:t>Sprint</w:t>
+      </w:r>
+    </w:p>
+    <w:p>
+      <w:pPr>
+        <w:rPr>
+          <w:sz w:val="32"/>
+          <w:szCs w:val="32"/>
+        </w:rPr>
+      </w:pPr>
+      <w:r>
+        <w:rPr>
+          <w:sz w:val="32"/>
+          <w:szCs w:val="32"/>
+        </w:rPr>
+        <w:t>Part 1a – Write unit tests for components</w:t>
+      </w:r>
+    </w:p>
+    <w:p>
+      <w:pPr>
+        <w:rPr>
+          <w:sz w:val="32"/>
+          <w:szCs w:val="32"/>
+        </w:rPr>
+      </w:pPr>
       <w:bookmarkStart w:id="0" w:name="_GoBack"/>
-      <w:bookmarkEnd w:id="0"/>
-      <w:r>
-        <w:rPr>
-          <w:sz w:val="28"/>
-          <w:szCs w:val="28"/>
-        </w:rPr>
-        <w:t xml:space="preserve"> :</w:t>
-      </w:r>
-      <w:r>
-        <w:rPr>
-          <w:sz w:val="28"/>
-          <w:szCs w:val="28"/>
-        </w:rPr>
-        <w:t xml:space="preserve"> a function</w:t>
-      </w:r>
-    </w:p>
-    <w:p>
-      <w:pPr>
-        <w:rPr>
-          <w:sz w:val="28"/>
-          <w:szCs w:val="28"/>
-        </w:rPr>
-      </w:pPr>
-      <w:r>
-        <w:rPr>
-          <w:b/>
-          <w:bCs/>
-          <w:sz w:val="28"/>
-          <w:szCs w:val="28"/>
-        </w:rPr>
-        <w:t>Image Decoration</w:t>
-      </w:r>
-      <w:r>
-        <w:rPr>
-          <w:sz w:val="28"/>
-          <w:szCs w:val="28"/>
-        </w:rPr>
-        <w:t xml:space="preserve"> – An image and nothing else</w:t>
-      </w:r>
-    </w:p>
-    <w:p>
-      <w:pPr>
-        <w:rPr>
-          <w:sz w:val="28"/>
-          <w:szCs w:val="28"/>
-        </w:rPr>
-      </w:pPr>
-      <w:r>
-        <w:rPr>
-          <w:b/>
-          <w:bCs/>
-          <w:color w:val="00B0F0"/>
-          <w:sz w:val="28"/>
-          <w:szCs w:val="28"/>
-        </w:rPr>
-        <w:t xml:space="preserve">Authentication screen </w:t>
-      </w:r>
-      <w:r>
-        <w:rPr>
-          <w:b/>
-          <w:bCs/>
-          <w:sz w:val="28"/>
-          <w:szCs w:val="28"/>
-        </w:rPr>
-        <w:t xml:space="preserve">– </w:t>
-      </w:r>
-      <w:r>
-        <w:rPr>
-          <w:sz w:val="28"/>
-          <w:szCs w:val="28"/>
-        </w:rPr>
-        <w:t>A container for all the above</w:t>
-      </w:r>
-    </w:p>
-    <w:p>
-      <w:pPr>
-        <w:rPr>
-          <w:sz w:val="28"/>
-          <w:szCs w:val="28"/>
-        </w:rPr>
-      </w:pPr>
-    </w:p>
-    <w:p>
-      <w:pPr>
-        <w:rPr>
-          <w:sz w:val="28"/>
-          <w:szCs w:val="28"/>
-        </w:rPr>
-      </w:pPr>
-    </w:p>
-    <w:p>
-      <w:pPr>
-        <w:rPr>
-          <w:sz w:val="32"/>
-          <w:szCs w:val="32"/>
-        </w:rPr>
-      </w:pPr>
-    </w:p>
-    <w:p>
-      <w:pPr>
-        <w:rPr>
-          <w:b/>
-          <w:bCs/>
-          <w:sz w:val="32"/>
-          <w:szCs w:val="32"/>
-        </w:rPr>
-      </w:pPr>
-      <w:r>
-        <w:rPr>
-          <w:b/>
-          <w:bCs/>
-          <w:sz w:val="32"/>
-          <w:szCs w:val="32"/>
-        </w:rPr>
-        <w:t>Sprint</w:t>
-      </w:r>
-    </w:p>
+      <w:r>
+        <w:rPr>
+          <w:sz w:val="32"/>
+          <w:szCs w:val="32"/>
+        </w:rPr>
+        <w:t>Part 1b – Write enough code to make the unit tests pass</w:t>
+      </w:r>
+    </w:p>
+    <w:bookmarkEnd w:id="0"/>
     <w:p>
       <w:pPr>
         <w:rPr>

</xml_diff>